<commit_message>
Added thesis draft including outline
</commit_message>
<xml_diff>
--- a/draft.docx
+++ b/draft.docx
@@ -1,6 +1,6 @@
 
 <file path=word/document.xml><?xml version="1.0" encoding="utf-8"?>
-<w:document xmlns:wpc="http://schemas.microsoft.com/office/word/2010/wordprocessingCanvas" xmlns:cx="http://schemas.microsoft.com/office/drawing/2014/chartex" xmlns:cx1="http://schemas.microsoft.com/office/drawing/2015/9/8/chartex" xmlns:cx2="http://schemas.microsoft.com/office/drawing/2015/10/21/chartex" xmlns:cx3="http://schemas.microsoft.com/office/drawing/2016/5/9/chartex" xmlns:cx4="http://schemas.microsoft.com/office/drawing/2016/5/10/chartex" xmlns:cx5="http://schemas.microsoft.com/office/drawing/2016/5/11/chartex" xmlns:cx6="http://schemas.microsoft.com/office/drawing/2016/5/12/chartex" xmlns:cx7="http://schemas.microsoft.com/office/drawing/2016/5/13/chartex" xmlns:cx8="http://schemas.microsoft.com/office/drawing/2016/5/14/chartex" xmlns:mc="http://schemas.openxmlformats.org/markup-compatibility/2006" xmlns:aink="http://schemas.microsoft.com/office/drawing/2016/ink" xmlns:am3d="http://schemas.microsoft.com/office/drawing/2017/model3d" xmlns:o="urn:schemas-microsoft-com:office:office" xmlns:r="http://schemas.openxmlformats.org/officeDocument/2006/relationships" xmlns:m="http://schemas.openxmlformats.org/officeDocument/2006/math" xmlns:v="urn:schemas-microsoft-com:vml" xmlns:wp14="http://schemas.microsoft.com/office/word/2010/wordprocessingDrawing" xmlns:wp="http://schemas.openxmlformats.org/drawingml/2006/wordprocessingDrawing" xmlns:w10="urn:schemas-microsoft-com:office:word" xmlns:w="http://schemas.openxmlformats.org/wordprocessingml/2006/main" xmlns:w14="http://schemas.microsoft.com/office/word/2010/wordml" xmlns:w15="http://schemas.microsoft.com/office/word/2012/wordml" xmlns:w16cid="http://schemas.microsoft.com/office/word/2016/wordml/cid" xmlns:w16se="http://schemas.microsoft.com/office/word/2015/wordml/symex" xmlns:wpg="http://schemas.microsoft.com/office/word/2010/wordprocessingGroup" xmlns:wpi="http://schemas.microsoft.com/office/word/2010/wordprocessingInk" xmlns:wne="http://schemas.microsoft.com/office/word/2006/wordml" xmlns:wps="http://schemas.microsoft.com/office/word/2010/wordprocessingShape" mc:Ignorable="w14 w15 w16se w16cid wp14">
+<w:document xmlns:wpc="http://schemas.microsoft.com/office/word/2010/wordprocessingCanvas" xmlns:cx="http://schemas.microsoft.com/office/drawing/2014/chartex" xmlns:cx1="http://schemas.microsoft.com/office/drawing/2015/9/8/chartex" xmlns:cx2="http://schemas.microsoft.com/office/drawing/2015/10/21/chartex" xmlns:cx3="http://schemas.microsoft.com/office/drawing/2016/5/9/chartex" xmlns:cx4="http://schemas.microsoft.com/office/drawing/2016/5/10/chartex" xmlns:cx5="http://schemas.microsoft.com/office/drawing/2016/5/11/chartex" xmlns:cx6="http://schemas.microsoft.com/office/drawing/2016/5/12/chartex" xmlns:cx7="http://schemas.microsoft.com/office/drawing/2016/5/13/chartex" xmlns:cx8="http://schemas.microsoft.com/office/drawing/2016/5/14/chartex" xmlns:mc="http://schemas.openxmlformats.org/markup-compatibility/2006" xmlns:aink="http://schemas.microsoft.com/office/drawing/2016/ink" xmlns:am3d="http://schemas.microsoft.com/office/drawing/2017/model3d" xmlns:o="urn:schemas-microsoft-com:office:office" xmlns:r="http://schemas.openxmlformats.org/officeDocument/2006/relationships" xmlns:m="http://schemas.openxmlformats.org/officeDocument/2006/math" xmlns:v="urn:schemas-microsoft-com:vml" xmlns:wp14="http://schemas.microsoft.com/office/word/2010/wordprocessingDrawing" xmlns:wp="http://schemas.openxmlformats.org/drawingml/2006/wordprocessingDrawing" xmlns:w10="urn:schemas-microsoft-com:office:word" xmlns:w="http://schemas.openxmlformats.org/wordprocessingml/2006/main" xmlns:w14="http://schemas.microsoft.com/office/word/2010/wordml" xmlns:w15="http://schemas.microsoft.com/office/word/2012/wordml" xmlns:w16cex="http://schemas.microsoft.com/office/word/2018/wordml/cex" xmlns:w16cid="http://schemas.microsoft.com/office/word/2016/wordml/cid" xmlns:w16="http://schemas.microsoft.com/office/word/2018/wordml" xmlns:w16se="http://schemas.microsoft.com/office/word/2015/wordml/symex" xmlns:wpg="http://schemas.microsoft.com/office/word/2010/wordprocessingGroup" xmlns:wpi="http://schemas.microsoft.com/office/word/2010/wordprocessingInk" xmlns:wne="http://schemas.microsoft.com/office/word/2006/wordml" xmlns:wps="http://schemas.microsoft.com/office/word/2010/wordprocessingShape" mc:Ignorable="w14 w15 w16se w16cid w16 w16cex wp14">
   <w:body>
     <w:p>
       <w:pPr>
@@ -551,14 +551,6 @@
         </w:rPr>
         <w:t>BACKGROUND</w:t>
       </w:r>
-    </w:p>
-    <w:p>
-      <w:pPr>
-        <w:spacing w:line="360" w:lineRule="auto"/>
-        <w:rPr>
-          <w:rFonts w:ascii="Arial" w:hAnsi="Arial" w:cs="Arial"/>
-        </w:rPr>
-      </w:pPr>
     </w:p>
     <w:p>
       <w:pPr>
@@ -2790,15 +2782,6 @@
     </w:p>
     <w:p>
       <w:pPr>
-        <w:spacing w:line="360" w:lineRule="auto"/>
-        <w:rPr>
-          <w:rFonts w:ascii="Arial" w:hAnsi="Arial" w:cs="Arial"/>
-          <w:lang w:val="en-GB"/>
-        </w:rPr>
-      </w:pPr>
-    </w:p>
-    <w:p>
-      <w:pPr>
         <w:pStyle w:val="Heading2"/>
         <w:numPr>
           <w:ilvl w:val="1"/>
@@ -3042,8 +3025,6 @@
           <w:lang w:val="en-GB"/>
         </w:rPr>
       </w:pPr>
-      <w:bookmarkStart w:id="0" w:name="_GoBack"/>
-      <w:bookmarkEnd w:id="0"/>
     </w:p>
     <w:p>
       <w:pPr>
@@ -3449,6 +3430,105 @@
         </w:rPr>
         <w:t xml:space="preserve">Python, the text string will be filtered by omitting all punctuations and symbols so that only alphanumerical values are chosen. </w:t>
       </w:r>
+      <w:r>
+        <w:rPr>
+          <w:rFonts w:ascii="Arial" w:hAnsi="Arial" w:cs="Arial"/>
+          <w:lang w:val="en-GB"/>
+        </w:rPr>
+        <w:t xml:space="preserve">Furthermore, the text will be transformed into lowercase. Two python dictionaries are created for the purpose of simplifying character referencing, one as a mapping from character to integer or index and vice versa. In order to fit the model onto the processed text database, data must be split into a training set and a test set (validation set). </w:t>
+      </w:r>
+      <w:proofErr w:type="spellStart"/>
+      <w:r>
+        <w:rPr>
+          <w:rFonts w:ascii="Arial" w:hAnsi="Arial" w:cs="Arial"/>
+          <w:lang w:val="en-GB"/>
+        </w:rPr>
+        <w:t>Keras</w:t>
+      </w:r>
+      <w:proofErr w:type="spellEnd"/>
+      <w:r>
+        <w:rPr>
+          <w:rFonts w:ascii="Arial" w:hAnsi="Arial" w:cs="Arial"/>
+          <w:lang w:val="en-GB"/>
+        </w:rPr>
+        <w:t xml:space="preserve">’ LSTM model takes a sequence of text as an input. Hence, for each training and test set, the input data (known as x) will be a sequence of 40 characters, whereas their labels (known as y) will be the next character of the following sequence. </w:t>
+      </w:r>
+      <w:r>
+        <w:rPr>
+          <w:rFonts w:ascii="Arial" w:hAnsi="Arial" w:cs="Arial"/>
+          <w:lang w:val="en-GB"/>
+        </w:rPr>
+        <w:t xml:space="preserve">However, since </w:t>
+      </w:r>
+      <w:proofErr w:type="spellStart"/>
+      <w:r>
+        <w:rPr>
+          <w:rFonts w:ascii="Arial" w:hAnsi="Arial" w:cs="Arial"/>
+          <w:lang w:val="en-GB"/>
+        </w:rPr>
+        <w:t>Keras</w:t>
+      </w:r>
+      <w:proofErr w:type="spellEnd"/>
+      <w:r>
+        <w:rPr>
+          <w:rFonts w:ascii="Arial" w:hAnsi="Arial" w:cs="Arial"/>
+          <w:lang w:val="en-GB"/>
+        </w:rPr>
+        <w:t>’ neural networks are unable to process characters or strings as inputs, characters must be converted into numbers (or indexes), which can be done by utilizing the previous aforementioned python dictionary mapping character to integer</w:t>
+      </w:r>
+      <w:r>
+        <w:rPr>
+          <w:rFonts w:ascii="Arial" w:hAnsi="Arial" w:cs="Arial"/>
+          <w:lang w:val="en-GB"/>
+        </w:rPr>
+        <w:t>.</w:t>
+      </w:r>
+      <w:r>
+        <w:rPr>
+          <w:rFonts w:ascii="Arial" w:hAnsi="Arial" w:cs="Arial"/>
+          <w:lang w:val="en-GB"/>
+        </w:rPr>
+        <w:t xml:space="preserve"> </w:t>
+      </w:r>
+      <w:r>
+        <w:rPr>
+          <w:rFonts w:ascii="Arial" w:hAnsi="Arial" w:cs="Arial"/>
+          <w:lang w:val="en-GB"/>
+        </w:rPr>
+        <w:t xml:space="preserve">Last but not least, the training data can be one-hot encoded using </w:t>
+      </w:r>
+      <w:proofErr w:type="spellStart"/>
+      <w:r>
+        <w:rPr>
+          <w:rFonts w:ascii="Arial" w:hAnsi="Arial" w:cs="Arial"/>
+          <w:lang w:val="en-GB"/>
+        </w:rPr>
+        <w:t>Keras</w:t>
+      </w:r>
+      <w:proofErr w:type="spellEnd"/>
+      <w:r>
+        <w:rPr>
+          <w:rFonts w:ascii="Arial" w:hAnsi="Arial" w:cs="Arial"/>
+          <w:lang w:val="en-GB"/>
+        </w:rPr>
+        <w:t xml:space="preserve">’ </w:t>
+      </w:r>
+      <w:proofErr w:type="spellStart"/>
+      <w:r>
+        <w:rPr>
+          <w:rFonts w:ascii="Arial" w:hAnsi="Arial" w:cs="Arial"/>
+          <w:lang w:val="en-GB"/>
+        </w:rPr>
+        <w:t>to_categorical</w:t>
+      </w:r>
+      <w:proofErr w:type="spellEnd"/>
+      <w:r>
+        <w:rPr>
+          <w:rFonts w:ascii="Arial" w:hAnsi="Arial" w:cs="Arial"/>
+          <w:lang w:val="en-GB"/>
+        </w:rPr>
+        <w:t xml:space="preserve"> built-in function. One-hot encoding is a process where categorical data is transformed into a binary label matrix which will make machine learning algorithms, especially neural networks, perform better. </w:t>
+      </w:r>
     </w:p>
     <w:p>
       <w:pPr>
@@ -3459,6 +3539,201 @@
           <w:lang w:val="en-GB"/>
         </w:rPr>
       </w:pPr>
+      <w:r>
+        <w:rPr>
+          <w:rFonts w:ascii="Arial" w:hAnsi="Arial" w:cs="Arial"/>
+          <w:lang w:val="en-GB"/>
+        </w:rPr>
+        <w:t>(Write more on one hot encode)</w:t>
+      </w:r>
+    </w:p>
+    <w:p>
+      <w:pPr>
+        <w:spacing w:line="360" w:lineRule="auto"/>
+        <w:jc w:val="both"/>
+        <w:rPr>
+          <w:rFonts w:ascii="Arial" w:hAnsi="Arial" w:cs="Arial"/>
+          <w:lang w:val="en-GB"/>
+        </w:rPr>
+      </w:pPr>
+    </w:p>
+    <w:p>
+      <w:pPr>
+        <w:spacing w:line="360" w:lineRule="auto"/>
+        <w:jc w:val="both"/>
+        <w:rPr>
+          <w:rFonts w:ascii="Arial" w:hAnsi="Arial" w:cs="Arial"/>
+          <w:lang w:val="en-GB"/>
+        </w:rPr>
+      </w:pPr>
+      <w:r>
+        <w:rPr>
+          <w:rFonts w:ascii="Arial" w:hAnsi="Arial" w:cs="Arial"/>
+          <w:lang w:val="en-GB"/>
+        </w:rPr>
+        <w:lastRenderedPageBreak/>
+        <w:t xml:space="preserve">In terms of </w:t>
+      </w:r>
+      <w:proofErr w:type="spellStart"/>
+      <w:r>
+        <w:rPr>
+          <w:rFonts w:ascii="Arial" w:hAnsi="Arial" w:cs="Arial"/>
+          <w:lang w:val="en-GB"/>
+        </w:rPr>
+        <w:t>Keras</w:t>
+      </w:r>
+      <w:proofErr w:type="spellEnd"/>
+      <w:r>
+        <w:rPr>
+          <w:rFonts w:ascii="Arial" w:hAnsi="Arial" w:cs="Arial"/>
+          <w:lang w:val="en-GB"/>
+        </w:rPr>
+        <w:t xml:space="preserve">’ deep learning model, </w:t>
+      </w:r>
+    </w:p>
+    <w:p>
+      <w:pPr>
+        <w:spacing w:line="360" w:lineRule="auto"/>
+        <w:jc w:val="both"/>
+        <w:rPr>
+          <w:rFonts w:ascii="Arial" w:hAnsi="Arial" w:cs="Arial"/>
+          <w:lang w:val="en-GB"/>
+        </w:rPr>
+      </w:pPr>
+    </w:p>
+    <w:p>
+      <w:pPr>
+        <w:spacing w:line="360" w:lineRule="auto"/>
+        <w:jc w:val="both"/>
+        <w:rPr>
+          <w:rFonts w:ascii="Arial" w:hAnsi="Arial" w:cs="Arial"/>
+          <w:lang w:val="en-GB"/>
+        </w:rPr>
+      </w:pPr>
+    </w:p>
+    <w:p>
+      <w:pPr>
+        <w:spacing w:line="360" w:lineRule="auto"/>
+        <w:jc w:val="both"/>
+        <w:rPr>
+          <w:rFonts w:ascii="Arial" w:hAnsi="Arial" w:cs="Arial"/>
+          <w:lang w:val="en-GB"/>
+        </w:rPr>
+      </w:pPr>
+    </w:p>
+    <w:p>
+      <w:pPr>
+        <w:keepNext/>
+        <w:spacing w:line="360" w:lineRule="auto"/>
+        <w:jc w:val="both"/>
+      </w:pPr>
+      <w:r>
+        <w:rPr>
+          <w:rFonts w:ascii="Arial" w:hAnsi="Arial" w:cs="Arial"/>
+          <w:noProof/>
+          <w:lang w:val="en-GB"/>
+        </w:rPr>
+        <w:drawing>
+          <wp:inline distT="0" distB="0" distL="0" distR="0" wp14:anchorId="36A9D5B6" wp14:editId="347F00AB">
+            <wp:extent cx="5943600" cy="2613025"/>
+            <wp:effectExtent l="0" t="0" r="0" b="3175"/>
+            <wp:docPr id="5" name="Picture 5" descr="A screenshot of a cell phone&#10;&#10;Description automatically generated"/>
+            <wp:cNvGraphicFramePr>
+              <a:graphicFrameLocks xmlns:a="http://schemas.openxmlformats.org/drawingml/2006/main" noChangeAspect="1"/>
+            </wp:cNvGraphicFramePr>
+            <a:graphic xmlns:a="http://schemas.openxmlformats.org/drawingml/2006/main">
+              <a:graphicData uri="http://schemas.openxmlformats.org/drawingml/2006/picture">
+                <pic:pic xmlns:pic="http://schemas.openxmlformats.org/drawingml/2006/picture">
+                  <pic:nvPicPr>
+                    <pic:cNvPr id="5" name="carbon.png"/>
+                    <pic:cNvPicPr/>
+                  </pic:nvPicPr>
+                  <pic:blipFill>
+                    <a:blip r:embed="rId9" cstate="print">
+                      <a:extLst>
+                        <a:ext uri="{28A0092B-C50C-407E-A947-70E740481C1C}">
+                          <a14:useLocalDpi xmlns:a14="http://schemas.microsoft.com/office/drawing/2010/main" val="0"/>
+                        </a:ext>
+                      </a:extLst>
+                    </a:blip>
+                    <a:stretch>
+                      <a:fillRect/>
+                    </a:stretch>
+                  </pic:blipFill>
+                  <pic:spPr>
+                    <a:xfrm>
+                      <a:off x="0" y="0"/>
+                      <a:ext cx="5943600" cy="2613025"/>
+                    </a:xfrm>
+                    <a:prstGeom prst="rect">
+                      <a:avLst/>
+                    </a:prstGeom>
+                  </pic:spPr>
+                </pic:pic>
+              </a:graphicData>
+            </a:graphic>
+          </wp:inline>
+        </w:drawing>
+      </w:r>
+    </w:p>
+    <w:p>
+      <w:pPr>
+        <w:pStyle w:val="Caption"/>
+        <w:jc w:val="center"/>
+        <w:rPr>
+          <w:rFonts w:ascii="Arial" w:hAnsi="Arial" w:cs="Arial"/>
+          <w:i w:val="0"/>
+          <w:iCs w:val="0"/>
+          <w:color w:val="000000" w:themeColor="text1"/>
+          <w:lang w:val="en-GB"/>
+        </w:rPr>
+      </w:pPr>
+      <w:r>
+        <w:rPr>
+          <w:b/>
+          <w:bCs/>
+          <w:i w:val="0"/>
+          <w:iCs w:val="0"/>
+          <w:color w:val="000000" w:themeColor="text1"/>
+        </w:rPr>
+        <w:t xml:space="preserve">Figure </w:t>
+      </w:r>
+      <w:r>
+        <w:rPr>
+          <w:b/>
+          <w:bCs/>
+          <w:i w:val="0"/>
+          <w:iCs w:val="0"/>
+          <w:color w:val="000000" w:themeColor="text1"/>
+        </w:rPr>
+        <w:t>4.1.1</w:t>
+      </w:r>
+      <w:r>
+        <w:rPr>
+          <w:b/>
+          <w:bCs/>
+          <w:i w:val="0"/>
+          <w:iCs w:val="0"/>
+          <w:color w:val="000000" w:themeColor="text1"/>
+        </w:rPr>
+        <w:t xml:space="preserve"> </w:t>
+      </w:r>
+      <w:r>
+        <w:rPr>
+          <w:i w:val="0"/>
+          <w:iCs w:val="0"/>
+          <w:color w:val="000000" w:themeColor="text1"/>
+        </w:rPr>
+        <w:t>LSTM model for text generation</w:t>
+      </w:r>
+      <w:r>
+        <w:rPr>
+          <w:i w:val="0"/>
+          <w:iCs w:val="0"/>
+          <w:color w:val="000000" w:themeColor="text1"/>
+        </w:rPr>
+        <w:t xml:space="preserve"> using Keras</w:t>
+      </w:r>
     </w:p>
     <w:sectPr>
       <w:pgSz w:w="12240" w:h="15840"/>
@@ -3471,7 +3746,7 @@
 </file>
 
 <file path=word/numbering.xml><?xml version="1.0" encoding="utf-8"?>
-<w:numbering xmlns:wpc="http://schemas.microsoft.com/office/word/2010/wordprocessingCanvas" xmlns:cx="http://schemas.microsoft.com/office/drawing/2014/chartex" xmlns:cx1="http://schemas.microsoft.com/office/drawing/2015/9/8/chartex" xmlns:cx2="http://schemas.microsoft.com/office/drawing/2015/10/21/chartex" xmlns:cx3="http://schemas.microsoft.com/office/drawing/2016/5/9/chartex" xmlns:cx4="http://schemas.microsoft.com/office/drawing/2016/5/10/chartex" xmlns:cx5="http://schemas.microsoft.com/office/drawing/2016/5/11/chartex" xmlns:cx6="http://schemas.microsoft.com/office/drawing/2016/5/12/chartex" xmlns:cx7="http://schemas.microsoft.com/office/drawing/2016/5/13/chartex" xmlns:cx8="http://schemas.microsoft.com/office/drawing/2016/5/14/chartex" xmlns:mc="http://schemas.openxmlformats.org/markup-compatibility/2006" xmlns:aink="http://schemas.microsoft.com/office/drawing/2016/ink" xmlns:am3d="http://schemas.microsoft.com/office/drawing/2017/model3d" xmlns:o="urn:schemas-microsoft-com:office:office" xmlns:r="http://schemas.openxmlformats.org/officeDocument/2006/relationships" xmlns:m="http://schemas.openxmlformats.org/officeDocument/2006/math" xmlns:v="urn:schemas-microsoft-com:vml" xmlns:wp14="http://schemas.microsoft.com/office/word/2010/wordprocessingDrawing" xmlns:wp="http://schemas.openxmlformats.org/drawingml/2006/wordprocessingDrawing" xmlns:w10="urn:schemas-microsoft-com:office:word" xmlns:w="http://schemas.openxmlformats.org/wordprocessingml/2006/main" xmlns:w14="http://schemas.microsoft.com/office/word/2010/wordml" xmlns:w15="http://schemas.microsoft.com/office/word/2012/wordml" xmlns:w16cid="http://schemas.microsoft.com/office/word/2016/wordml/cid" xmlns:w16se="http://schemas.microsoft.com/office/word/2015/wordml/symex" xmlns:wpg="http://schemas.microsoft.com/office/word/2010/wordprocessingGroup" xmlns:wpi="http://schemas.microsoft.com/office/word/2010/wordprocessingInk" xmlns:wne="http://schemas.microsoft.com/office/word/2006/wordml" xmlns:wps="http://schemas.microsoft.com/office/word/2010/wordprocessingShape" mc:Ignorable="w14 w15 w16se w16cid wp14">
+<w:numbering xmlns:wpc="http://schemas.microsoft.com/office/word/2010/wordprocessingCanvas" xmlns:cx="http://schemas.microsoft.com/office/drawing/2014/chartex" xmlns:cx1="http://schemas.microsoft.com/office/drawing/2015/9/8/chartex" xmlns:cx2="http://schemas.microsoft.com/office/drawing/2015/10/21/chartex" xmlns:cx3="http://schemas.microsoft.com/office/drawing/2016/5/9/chartex" xmlns:cx4="http://schemas.microsoft.com/office/drawing/2016/5/10/chartex" xmlns:cx5="http://schemas.microsoft.com/office/drawing/2016/5/11/chartex" xmlns:cx6="http://schemas.microsoft.com/office/drawing/2016/5/12/chartex" xmlns:cx7="http://schemas.microsoft.com/office/drawing/2016/5/13/chartex" xmlns:cx8="http://schemas.microsoft.com/office/drawing/2016/5/14/chartex" xmlns:mc="http://schemas.openxmlformats.org/markup-compatibility/2006" xmlns:aink="http://schemas.microsoft.com/office/drawing/2016/ink" xmlns:am3d="http://schemas.microsoft.com/office/drawing/2017/model3d" xmlns:o="urn:schemas-microsoft-com:office:office" xmlns:r="http://schemas.openxmlformats.org/officeDocument/2006/relationships" xmlns:m="http://schemas.openxmlformats.org/officeDocument/2006/math" xmlns:v="urn:schemas-microsoft-com:vml" xmlns:wp14="http://schemas.microsoft.com/office/word/2010/wordprocessingDrawing" xmlns:wp="http://schemas.openxmlformats.org/drawingml/2006/wordprocessingDrawing" xmlns:w10="urn:schemas-microsoft-com:office:word" xmlns:w="http://schemas.openxmlformats.org/wordprocessingml/2006/main" xmlns:w14="http://schemas.microsoft.com/office/word/2010/wordml" xmlns:w15="http://schemas.microsoft.com/office/word/2012/wordml" xmlns:w16cex="http://schemas.microsoft.com/office/word/2018/wordml/cex" xmlns:w16cid="http://schemas.microsoft.com/office/word/2016/wordml/cid" xmlns:w16="http://schemas.microsoft.com/office/word/2018/wordml" xmlns:w16se="http://schemas.microsoft.com/office/word/2015/wordml/symex" xmlns:wpg="http://schemas.microsoft.com/office/word/2010/wordprocessingGroup" xmlns:wpi="http://schemas.microsoft.com/office/word/2010/wordprocessingInk" xmlns:wne="http://schemas.microsoft.com/office/word/2006/wordml" xmlns:wps="http://schemas.microsoft.com/office/word/2010/wordprocessingShape" mc:Ignorable="w14 w15 w16se w16cid w16 w16cex wp14">
   <w:abstractNum w:abstractNumId="0" w15:restartNumberingAfterBreak="0">
     <w:nsid w:val="1FB80A0B"/>
     <w:multiLevelType w:val="hybridMultilevel"/>
@@ -4060,7 +4335,7 @@
 </file>
 
 <file path=word/styles.xml><?xml version="1.0" encoding="utf-8"?>
-<w:styles xmlns:mc="http://schemas.openxmlformats.org/markup-compatibility/2006" xmlns:r="http://schemas.openxmlformats.org/officeDocument/2006/relationships" xmlns:w="http://schemas.openxmlformats.org/wordprocessingml/2006/main" xmlns:w14="http://schemas.microsoft.com/office/word/2010/wordml" xmlns:w15="http://schemas.microsoft.com/office/word/2012/wordml" xmlns:w16cid="http://schemas.microsoft.com/office/word/2016/wordml/cid" xmlns:w16se="http://schemas.microsoft.com/office/word/2015/wordml/symex" mc:Ignorable="w14 w15 w16se w16cid">
+<w:styles xmlns:mc="http://schemas.openxmlformats.org/markup-compatibility/2006" xmlns:r="http://schemas.openxmlformats.org/officeDocument/2006/relationships" xmlns:w="http://schemas.openxmlformats.org/wordprocessingml/2006/main" xmlns:w14="http://schemas.microsoft.com/office/word/2010/wordml" xmlns:w15="http://schemas.microsoft.com/office/word/2012/wordml" xmlns:w16cex="http://schemas.microsoft.com/office/word/2018/wordml/cex" xmlns:w16cid="http://schemas.microsoft.com/office/word/2016/wordml/cid" xmlns:w16="http://schemas.microsoft.com/office/word/2018/wordml" xmlns:w16se="http://schemas.microsoft.com/office/word/2015/wordml/symex" mc:Ignorable="w14 w15 w16se w16cid w16 w16cex">
   <w:docDefaults>
     <w:rPrDefault>
       <w:rPr>
@@ -4076,7 +4351,7 @@
       </w:pPr>
     </w:pPrDefault>
   </w:docDefaults>
-  <w:latentStyles w:defLockedState="0" w:defUIPriority="99" w:defSemiHidden="0" w:defUnhideWhenUsed="0" w:defQFormat="0" w:count="377">
+  <w:latentStyles w:defLockedState="0" w:defUIPriority="99" w:defSemiHidden="0" w:defUnhideWhenUsed="0" w:defQFormat="0" w:count="376">
     <w:lsdException w:name="Normal" w:uiPriority="0" w:qFormat="1"/>
     <w:lsdException w:name="heading 1" w:uiPriority="9" w:qFormat="1"/>
     <w:lsdException w:name="heading 2" w:semiHidden="1" w:uiPriority="9" w:unhideWhenUsed="1" w:qFormat="1"/>
@@ -4182,6 +4457,7 @@
     <w:lsdException w:name="HTML Sample" w:semiHidden="1" w:unhideWhenUsed="1"/>
     <w:lsdException w:name="HTML Typewriter" w:semiHidden="1" w:unhideWhenUsed="1"/>
     <w:lsdException w:name="HTML Variable" w:semiHidden="1" w:unhideWhenUsed="1"/>
+    <w:lsdException w:name="Normal Table" w:semiHidden="1" w:unhideWhenUsed="1"/>
     <w:lsdException w:name="annotation subject" w:semiHidden="1" w:unhideWhenUsed="1"/>
     <w:lsdException w:name="No List" w:semiHidden="1" w:unhideWhenUsed="1"/>
     <w:lsdException w:name="Outline List 1" w:semiHidden="1" w:unhideWhenUsed="1"/>
@@ -4228,8 +4504,10 @@
     <w:lsdException w:name="Table Subtle 2" w:semiHidden="1" w:unhideWhenUsed="1"/>
     <w:lsdException w:name="Table Web 1" w:semiHidden="1" w:unhideWhenUsed="1"/>
     <w:lsdException w:name="Table Web 2" w:semiHidden="1" w:unhideWhenUsed="1"/>
+    <w:lsdException w:name="Table Web 3" w:semiHidden="1" w:unhideWhenUsed="1"/>
     <w:lsdException w:name="Balloon Text" w:semiHidden="1" w:unhideWhenUsed="1"/>
     <w:lsdException w:name="Table Grid" w:uiPriority="39"/>
+    <w:lsdException w:name="Table Theme" w:semiHidden="1" w:unhideWhenUsed="1"/>
     <w:lsdException w:name="Placeholder Text" w:semiHidden="1"/>
     <w:lsdException w:name="No Spacing" w:uiPriority="1" w:qFormat="1"/>
     <w:lsdException w:name="Light Shading" w:uiPriority="60"/>
@@ -4450,7 +4728,6 @@
     <w:lsdException w:name="Hashtag" w:semiHidden="1" w:unhideWhenUsed="1"/>
     <w:lsdException w:name="Unresolved Mention" w:semiHidden="1" w:unhideWhenUsed="1"/>
     <w:lsdException w:name="Smart Link" w:semiHidden="1" w:unhideWhenUsed="1"/>
-    <w:lsdException w:name="Smart Link Error" w:semiHidden="1" w:unhideWhenUsed="1"/>
   </w:latentStyles>
   <w:style w:type="paragraph" w:default="1" w:styleId="Normal">
     <w:name w:val="Normal"/>

</xml_diff>